<commit_message>
add new corrected forms
</commit_message>
<xml_diff>
--- a/files/sample_statement_ts_declaration.docx
+++ b/files/sample_statement_ts_declaration.docx
@@ -934,7 +934,6 @@
         </w:rPr>
         <w:t>@</w:t>
       </w:r>
-      <w:proofErr w:type="spellStart"/>
       <w:r>
         <w:rPr>
           <w:rFonts w:ascii="Times New Roman" w:hAnsi="Times New Roman"/>
@@ -944,7 +943,6 @@
         </w:rPr>
         <w:t>yandex</w:t>
       </w:r>
-      <w:proofErr w:type="spellEnd"/>
       <w:r>
         <w:rPr>
           <w:rFonts w:ascii="Times New Roman" w:hAnsi="Times New Roman"/>
@@ -953,7 +951,6 @@
         </w:rPr>
         <w:t>.</w:t>
       </w:r>
-      <w:proofErr w:type="spellStart"/>
       <w:r>
         <w:rPr>
           <w:rFonts w:ascii="Times New Roman" w:hAnsi="Times New Roman"/>
@@ -963,7 +960,6 @@
         </w:rPr>
         <w:t>ru</w:t>
       </w:r>
-      <w:proofErr w:type="spellEnd"/>
       <w:r>
         <w:rPr>
           <w:rFonts w:ascii="Times New Roman" w:hAnsi="Times New Roman"/>
@@ -1603,64 +1599,97 @@
           <w:sz w:val="24"/>
           <w:szCs w:val="24"/>
           <w:u w:color="000000"/>
-          <w:lang w:val="en-US" w:eastAsia="ru-RU"/>
+          <w:lang w:eastAsia="ru-RU"/>
         </w:rPr>
         <w:t xml:space="preserve"> - </w:t>
       </w:r>
-    </w:p>
-    <w:p>
-      <w:pPr>
-        <w:spacing w:after="0" w:line="240" w:lineRule="auto"/>
-        <w:jc w:val="both"/>
-        <w:rPr>
-          <w:rFonts w:ascii="Times New Roman" w:hAnsi="Times New Roman"/>
-          <w:sz w:val="24"/>
-          <w:szCs w:val="24"/>
-          <w:lang w:val="en-US"/>
-        </w:rPr>
-      </w:pPr>
-      <w:r>
-        <w:rPr>
-          <w:rFonts w:ascii="Times New Roman" w:hAnsi="Times New Roman"/>
-          <w:sz w:val="4"/>
-          <w:szCs w:val="4"/>
-          <w:lang w:val="en-US"/>
-        </w:rPr>
-        <w:t>_________________________________________________________________________________________________________________________________________________________________________________________________________________________________________________________________________________________________________________________________________________________________________________________________________________________________________________________________________________________________</w:t>
-      </w:r>
-    </w:p>
-    <w:p>
-      <w:pPr>
-        <w:spacing w:after="0" w:line="240" w:lineRule="auto"/>
-        <w:jc w:val="center"/>
-        <w:rPr>
-          <w:rFonts w:ascii="Times New Roman" w:hAnsi="Times New Roman"/>
-          <w:sz w:val="20"/>
-          <w:szCs w:val="20"/>
-        </w:rPr>
-      </w:pPr>
-      <w:r>
-        <w:rPr>
-          <w:rFonts w:ascii="Times New Roman" w:hAnsi="Times New Roman"/>
-          <w:sz w:val="20"/>
-          <w:szCs w:val="20"/>
-        </w:rPr>
-        <w:t>изготовителя, его место нахождения и адрес (адреса) места осуществления деятельности по</w:t>
-      </w:r>
-    </w:p>
-    <w:p>
-      <w:pPr>
-        <w:spacing w:after="0" w:line="240" w:lineRule="auto"/>
-        <w:jc w:val="both"/>
+      <w:r>
         <w:rPr>
           <w:rFonts w:ascii="Times New Roman" w:eastAsia="Arial Unicode MS" w:hAnsi="Times New Roman"/>
           <w:color w:val="000000"/>
           <w:sz w:val="24"/>
           <w:szCs w:val="24"/>
           <w:u w:color="000000"/>
+          <w:lang w:eastAsia="ru-RU"/>
+        </w:rPr>
+        <w:t xml:space="preserve">Общество с ограниченной ответственностью «Изготовитель», Российская </w:t>
+      </w:r>
+    </w:p>
+    <w:p>
+      <w:pPr>
+        <w:spacing w:after="0" w:line="240" w:lineRule="auto"/>
+        <w:jc w:val="both"/>
+        <w:rPr>
+          <w:rFonts w:ascii="Times New Roman" w:hAnsi="Times New Roman"/>
+          <w:sz w:val="24"/>
+          <w:szCs w:val="24"/>
+          <w:lang w:val="en-US"/>
+        </w:rPr>
+      </w:pPr>
+      <w:r>
+        <w:rPr>
+          <w:rFonts w:ascii="Times New Roman" w:hAnsi="Times New Roman"/>
+          <w:sz w:val="4"/>
+          <w:szCs w:val="4"/>
+          <w:lang w:val="en-US"/>
+        </w:rPr>
+        <w:t>_________________________________________________________________________________________________________________________________________________________________________________________________________________________________________________________________________________________________________________________________________________________________________________________________________________________________________________________________________________________________</w:t>
+      </w:r>
+    </w:p>
+    <w:p>
+      <w:pPr>
+        <w:spacing w:after="0" w:line="240" w:lineRule="auto"/>
+        <w:jc w:val="center"/>
+        <w:rPr>
+          <w:rFonts w:ascii="Times New Roman" w:hAnsi="Times New Roman"/>
+          <w:sz w:val="20"/>
+          <w:szCs w:val="20"/>
+        </w:rPr>
+      </w:pPr>
+      <w:r>
+        <w:rPr>
+          <w:rFonts w:ascii="Times New Roman" w:hAnsi="Times New Roman"/>
+          <w:sz w:val="20"/>
+          <w:szCs w:val="20"/>
+        </w:rPr>
+        <w:t>изготовителя, его место нахождения и адрес (адреса) места осуществления деятельности по</w:t>
+      </w:r>
+    </w:p>
+    <w:p>
+      <w:pPr>
+        <w:spacing w:after="0" w:line="240" w:lineRule="auto"/>
+        <w:jc w:val="both"/>
+        <w:rPr>
+          <w:rFonts w:ascii="Times New Roman" w:eastAsia="Arial Unicode MS" w:hAnsi="Times New Roman"/>
+          <w:color w:val="000000"/>
+          <w:sz w:val="24"/>
+          <w:szCs w:val="24"/>
+          <w:u w:color="000000"/>
           <w:lang w:val="en-US" w:eastAsia="ru-RU"/>
         </w:rPr>
       </w:pPr>
+      <w:r>
+        <w:rPr>
+          <w:rFonts w:ascii="Times New Roman" w:eastAsia="Arial Unicode MS" w:hAnsi="Times New Roman"/>
+          <w:color w:val="000000"/>
+          <w:sz w:val="24"/>
+          <w:szCs w:val="24"/>
+          <w:u w:color="000000"/>
+          <w:lang w:eastAsia="ru-RU"/>
+        </w:rPr>
+        <w:t xml:space="preserve">Федерация, 150000, Кировский район, г. Ярославль, ул. </w:t>
+      </w:r>
+      <w:r>
+        <w:rPr>
+          <w:rFonts w:ascii="Times New Roman" w:eastAsia="Arial Unicode MS" w:hAnsi="Times New Roman"/>
+          <w:color w:val="000000"/>
+          <w:sz w:val="24"/>
+          <w:szCs w:val="24"/>
+          <w:u w:color="000000"/>
+          <w:lang w:val="en-US" w:eastAsia="ru-RU"/>
+        </w:rPr>
+        <w:t>Собинова, 325</w:t>
+      </w:r>
     </w:p>
     <w:p>
       <w:pPr>
@@ -2934,17 +2963,33 @@
         </w:rPr>
         <w:tab/>
       </w:r>
-      <w:proofErr w:type="spellStart"/>
-      <w:r>
-        <w:rPr>
-          <w:rFonts w:ascii="Times New Roman" w:hAnsi="Times New Roman"/>
-          <w:sz w:val="24"/>
-          <w:szCs w:val="24"/>
-        </w:rPr>
-        <w:t>А.П.Петров</w:t>
-      </w:r>
-      <w:proofErr w:type="spellEnd"/>
-    </w:p>
+      <w:bookmarkStart w:id="0" w:name="_Hlk151709836"/>
+      <w:r>
+        <w:rPr>
+          <w:rFonts w:ascii="Times New Roman" w:hAnsi="Times New Roman"/>
+          <w:sz w:val="24"/>
+          <w:szCs w:val="24"/>
+        </w:rPr>
+        <w:t>А.П.</w:t>
+      </w:r>
+      <w:r>
+        <w:rPr>
+          <w:rFonts w:ascii="Times New Roman" w:hAnsi="Times New Roman"/>
+          <w:sz w:val="24"/>
+          <w:szCs w:val="24"/>
+        </w:rPr>
+        <w:t xml:space="preserve"> </w:t>
+      </w:r>
+      <w:r>
+        <w:rPr>
+          <w:rFonts w:ascii="Times New Roman" w:hAnsi="Times New Roman"/>
+          <w:sz w:val="24"/>
+          <w:szCs w:val="24"/>
+        </w:rPr>
+        <w:t>Петров</w:t>
+      </w:r>
+    </w:p>
+    <w:bookmarkEnd w:id="0"/>
     <w:p>
       <w:pPr>
         <w:spacing w:after="0" w:line="240" w:lineRule="auto"/>
@@ -3121,7 +3166,7 @@
         </w:rPr>
         <w:tab/>
       </w:r>
-      <w:proofErr w:type="spellStart"/>
+      <w:bookmarkStart w:id="1" w:name="_Hlk151709917"/>
       <w:r>
         <w:rPr>
           <w:rFonts w:ascii="Times New Roman" w:hAnsi="Times New Roman"/>
@@ -3154,7 +3199,7 @@
         </w:rPr>
         <w:t>Иванова</w:t>
       </w:r>
-      <w:proofErr w:type="spellEnd"/>
+      <w:bookmarkEnd w:id="1"/>
     </w:p>
     <w:p>
       <w:pPr>

</xml_diff>